<commit_message>
sovelluksen koodausta ja vaatimusmäärittelyn tekoa
</commit_message>
<xml_diff>
--- a/Työaikaraportti_TimoPoutiainen..docx
+++ b/Työaikaraportti_TimoPoutiainen..docx
@@ -658,7 +658,7 @@
               <w:rPr>
                 <w:lang w:val="fi-FI"/>
               </w:rPr>
-              <w:t>1</w:t>
+              <w:t>4</w:t>
             </w:r>
           </w:p>
         </w:tc>
@@ -677,6 +677,12 @@
                 <w:lang w:val="fi-FI"/>
               </w:rPr>
               <w:t>Vesiputousmallin kirjaaminen</w:t>
+            </w:r>
+            <w:r>
+              <w:rPr>
+                <w:lang w:val="fi-FI"/>
+              </w:rPr>
+              <w:t>, vaatimusmäärittelyn luonti ja työstö</w:t>
             </w:r>
           </w:p>
         </w:tc>

</xml_diff>